<commit_message>
Updated 3300 file structure
</commit_message>
<xml_diff>
--- a/HIST 3110/Notes.docx
+++ b/HIST 3110/Notes.docx
@@ -39,6 +39,35 @@
       <w:proofErr w:type="spellEnd"/>
       <w:r>
         <w:t>…</w:t>
+      </w:r>
+    </w:p>
+    <w:p/>
+    <w:p>
+      <w:r>
+        <w:t>Sub class of tools -</w:t>
+      </w:r>
+      <w:r>
+        <w:t>&gt; identify</w:t>
+      </w:r>
+      <w:r>
+        <w:t xml:space="preserve"> how stuff evolved through time</w:t>
+      </w:r>
+      <w:r>
+        <w:t xml:space="preserve"> -&gt;</w:t>
+      </w:r>
+    </w:p>
+    <w:p/>
+    <w:p/>
+    <w:p/>
+    <w:p>
+      <w:r>
+        <w:t xml:space="preserve">One of three </w:t>
+      </w:r>
+      <w:r>
+        <w:t>(</w:t>
+      </w:r>
+      <w:r>
+        <w:t>1) a Research Paper, (2) a Project or (3) a Capstone Paper</w:t>
       </w:r>
     </w:p>
     <w:p/>
@@ -169,8 +198,14 @@
       <w:pPr>
         <w:ind w:firstLine="720"/>
       </w:pPr>
-      <w:r>
-        <w:t>Goal for time is to return to time of creation</w:t>
+      <w:proofErr w:type="gramStart"/>
+      <w:r>
+        <w:lastRenderedPageBreak/>
+        <w:t>Goal</w:t>
+      </w:r>
+      <w:proofErr w:type="gramEnd"/>
+      <w:r>
+        <w:t xml:space="preserve"> for time is to return to time of creation</w:t>
       </w:r>
     </w:p>
     <w:p>
@@ -202,7 +237,6 @@
     <w:p/>
     <w:p>
       <w:r>
-        <w:lastRenderedPageBreak/>
         <w:t>Palermo stone – shows history/timeline</w:t>
       </w:r>
     </w:p>
@@ -367,6 +401,7 @@
     </w:p>
     <w:p>
       <w:r>
+        <w:lastRenderedPageBreak/>
         <w:t>18-20 - new kingdom (1550-1075)</w:t>
       </w:r>
     </w:p>
@@ -398,13 +433,6 @@
     <w:p/>
     <w:p>
       <w:r>
-        <w:lastRenderedPageBreak/>
-        <w:br w:type="page"/>
-      </w:r>
-    </w:p>
-    <w:p>
-      <w:r>
-        <w:lastRenderedPageBreak/>
         <w:t>Class 1/28/25:</w:t>
       </w:r>
     </w:p>
@@ -482,10 +510,12 @@
         <w:t xml:space="preserve">dating was done by lists of kings inscribed on prisms.  </w:t>
       </w:r>
       <w:proofErr w:type="spellStart"/>
+      <w:proofErr w:type="gramStart"/>
       <w:r>
         <w:t>Sumarian</w:t>
       </w:r>
       <w:proofErr w:type="spellEnd"/>
+      <w:proofErr w:type="gramEnd"/>
       <w:r>
         <w:t xml:space="preserve"> kings list was very important.  Gave cities, ruling dynasty, number of years ruled, </w:t>
       </w:r>
@@ -544,6 +574,7 @@
     <w:p/>
     <w:p>
       <w:r>
+        <w:lastRenderedPageBreak/>
         <w:t>Early Dynasty 3</w:t>
       </w:r>
       <w:r>
@@ -554,103 +585,35 @@
       <w:r>
         <w:t>Divided into a/b</w:t>
       </w:r>
+    </w:p>
+    <w:p>
+      <w:r>
+        <w:br w:type="page"/>
+      </w:r>
+    </w:p>
+    <w:p>
+      <w:r>
+        <w:lastRenderedPageBreak/>
+        <w:t>2/4/25</w:t>
+      </w:r>
+    </w:p>
+    <w:p>
+      <w:r>
+        <w:t>Mastaba Tomb</w:t>
+      </w:r>
+    </w:p>
+    <w:p>
+      <w:r>
+        <w:t xml:space="preserve">Mastaba tomb of King </w:t>
+      </w:r>
+      <w:proofErr w:type="spellStart"/>
+      <w:r>
+        <w:t>Ka’a</w:t>
+      </w:r>
+      <w:proofErr w:type="spellEnd"/>
     </w:p>
     <w:p/>
     <w:p/>
-    <w:p/>
-    <w:p>
-      <w:r>
-        <w:t>Hi Dr. Call,</w:t>
-      </w:r>
-    </w:p>
-    <w:p/>
-    <w:p>
-      <w:r>
-        <w:t>I was just reviewing the project and capstone project and I am wondering if you have some time to sit down and discuss some ideas.  My availability is below, let me know if any of these times work or if there is a better time.</w:t>
-      </w:r>
-    </w:p>
-    <w:p/>
-    <w:p>
-      <w:r>
-        <w:t xml:space="preserve">Wednesday 1/29 - </w:t>
-      </w:r>
-      <w:proofErr w:type="spellStart"/>
-      <w:r>
-        <w:t>Anytime</w:t>
-      </w:r>
-      <w:proofErr w:type="spellEnd"/>
-      <w:r>
-        <w:t xml:space="preserve"> after 3:30</w:t>
-      </w:r>
-    </w:p>
-    <w:p>
-      <w:r>
-        <w:t>Thursday 1/30 - 12-1:15 or after 4:15</w:t>
-      </w:r>
-    </w:p>
-    <w:p>
-      <w:r>
-        <w:t xml:space="preserve">Monday 2/3 - </w:t>
-      </w:r>
-      <w:proofErr w:type="spellStart"/>
-      <w:r>
-        <w:t>Anytime</w:t>
-      </w:r>
-      <w:proofErr w:type="spellEnd"/>
-      <w:r>
-        <w:t xml:space="preserve"> after 3:30</w:t>
-      </w:r>
-    </w:p>
-    <w:p>
-      <w:r>
-        <w:t>Tuesday 2/4 - 12-1:15 or after 4:15</w:t>
-      </w:r>
-    </w:p>
-    <w:p>
-      <w:r>
-        <w:t xml:space="preserve">Wednesday 2/5 - </w:t>
-      </w:r>
-      <w:proofErr w:type="spellStart"/>
-      <w:r>
-        <w:t>Anytime</w:t>
-      </w:r>
-      <w:proofErr w:type="spellEnd"/>
-      <w:r>
-        <w:t xml:space="preserve"> after 3:30</w:t>
-      </w:r>
-    </w:p>
-    <w:p>
-      <w:r>
-        <w:t>Thursday 2/6 - 12-1:15</w:t>
-      </w:r>
-    </w:p>
-    <w:p>
-      <w:r>
-        <w:t>Friday 2/7 - All day</w:t>
-      </w:r>
-    </w:p>
-    <w:p/>
-    <w:p>
-      <w:r>
-        <w:t>Thanks,</w:t>
-      </w:r>
-    </w:p>
-    <w:p>
-      <w:r>
-        <w:t>Cabot</w:t>
-      </w:r>
-    </w:p>
-    <w:p>
-      <w:r>
-        <w:t>206-886-9810</w:t>
-      </w:r>
-    </w:p>
-    <w:p/>
-    <w:p>
-      <w:r>
-        <w:tab/>
-      </w:r>
-    </w:p>
     <w:sectPr>
       <w:pgSz w:w="12240" w:h="15840"/>
       <w:pgMar w:top="1440" w:right="1440" w:bottom="1440" w:left="1440" w:header="720" w:footer="720" w:gutter="0"/>

</xml_diff>